<commit_message>
Informe completo del desafio 1
Se complemento el informe pasado con nueva información
</commit_message>
<xml_diff>
--- a/Desafío número 1.docx
+++ b/Desafío número 1.docx
@@ -391,7 +391,7 @@
       </w:pPr>
       <w:r>
         <w:drawing>
-          <wp:inline wp14:editId="009A9600" wp14:anchorId="1232098E">
+          <wp:inline wp14:editId="50CC9126" wp14:anchorId="1232098E">
             <wp:extent cx="5724525" cy="1737645"/>
             <wp:effectExtent l="0" t="0" r="0" b="0"/>
             <wp:docPr id="1510171005" name="" title=""/>
@@ -406,7 +406,7 @@
                     <pic:cNvPicPr/>
                   </pic:nvPicPr>
                   <pic:blipFill>
-                    <a:blip r:embed="R78e0e2c862c44f33">
+                    <a:blip r:embed="R32cc2af8a7ef494b">
                       <a:extLst>
                         <a:ext xmlns:a="http://schemas.openxmlformats.org/drawingml/2006/main" uri="{28A0092B-C50C-407E-A947-70E740481C1C}">
                           <a14:useLocalDpi val="0"/>
@@ -452,6 +452,578 @@
           <w:sz w:val="28"/>
           <w:szCs w:val="28"/>
         </w:rPr>
+        <w:t>C. Algoritmos implementados.</w:t>
+      </w:r>
+    </w:p>
+    <w:p>
+      <w:pPr>
+        <w:pStyle w:val="Normal"/>
+        <w:rPr>
+          <w:b w:val="0"/>
+          <w:bCs w:val="0"/>
+          <w:color w:val="auto"/>
+          <w:sz w:val="24"/>
+          <w:szCs w:val="24"/>
+        </w:rPr>
+      </w:pPr>
+      <w:r>
+        <w:rPr>
+          <w:b w:val="1"/>
+          <w:bCs w:val="1"/>
+          <w:color w:val="auto"/>
+          <w:sz w:val="24"/>
+          <w:szCs w:val="24"/>
+        </w:rPr>
+        <w:t xml:space="preserve">Medición de la amplitud: </w:t>
+      </w:r>
+      <w:r>
+        <w:rPr>
+          <w:b w:val="0"/>
+          <w:bCs w:val="0"/>
+          <w:color w:val="auto"/>
+          <w:sz w:val="24"/>
+          <w:szCs w:val="24"/>
+        </w:rPr>
+        <w:t xml:space="preserve">Calcula la diferencia entre el valor máximo y mínimo de las muestras de la </w:t>
+      </w:r>
+      <w:r>
+        <w:rPr>
+          <w:b w:val="0"/>
+          <w:bCs w:val="0"/>
+          <w:color w:val="auto"/>
+          <w:sz w:val="24"/>
+          <w:szCs w:val="24"/>
+        </w:rPr>
+        <w:t xml:space="preserve">señal, </w:t>
+      </w:r>
+      <w:r>
+        <w:rPr>
+          <w:b w:val="0"/>
+          <w:bCs w:val="0"/>
+          <w:color w:val="auto"/>
+          <w:sz w:val="24"/>
+          <w:szCs w:val="24"/>
+        </w:rPr>
+        <w:t xml:space="preserve">escalándola al rango de voltaje del Arduino </w:t>
+      </w:r>
+      <w:r>
+        <w:rPr>
+          <w:b w:val="0"/>
+          <w:bCs w:val="0"/>
+          <w:color w:val="auto"/>
+          <w:sz w:val="24"/>
+          <w:szCs w:val="24"/>
+        </w:rPr>
+        <w:t xml:space="preserve">obteniendo </w:t>
+      </w:r>
+      <w:r>
+        <w:rPr>
+          <w:b w:val="0"/>
+          <w:bCs w:val="0"/>
+          <w:color w:val="auto"/>
+          <w:sz w:val="24"/>
+          <w:szCs w:val="24"/>
+        </w:rPr>
+        <w:t>la amplitud</w:t>
+      </w:r>
+      <w:r>
+        <w:rPr>
+          <w:b w:val="0"/>
+          <w:bCs w:val="0"/>
+          <w:color w:val="auto"/>
+          <w:sz w:val="24"/>
+          <w:szCs w:val="24"/>
+        </w:rPr>
+        <w:t>.</w:t>
+      </w:r>
+    </w:p>
+    <w:p>
+      <w:pPr>
+        <w:pStyle w:val="Normal"/>
+        <w:rPr>
+          <w:b w:val="0"/>
+          <w:bCs w:val="0"/>
+          <w:color w:val="auto"/>
+          <w:sz w:val="24"/>
+          <w:szCs w:val="24"/>
+        </w:rPr>
+      </w:pPr>
+      <w:r>
+        <w:rPr>
+          <w:b w:val="1"/>
+          <w:bCs w:val="1"/>
+          <w:color w:val="auto"/>
+          <w:sz w:val="24"/>
+          <w:szCs w:val="24"/>
+        </w:rPr>
+        <w:t xml:space="preserve">Medición de la frecuencia: </w:t>
+      </w:r>
+      <w:r>
+        <w:rPr>
+          <w:b w:val="0"/>
+          <w:bCs w:val="0"/>
+          <w:color w:val="auto"/>
+          <w:sz w:val="24"/>
+          <w:szCs w:val="24"/>
+        </w:rPr>
+        <w:t xml:space="preserve">Identifica cuando paso por cero la señal y, a partir de </w:t>
+      </w:r>
+      <w:r>
+        <w:rPr>
+          <w:b w:val="0"/>
+          <w:bCs w:val="0"/>
+          <w:color w:val="auto"/>
+          <w:sz w:val="24"/>
+          <w:szCs w:val="24"/>
+        </w:rPr>
+        <w:t>las veces</w:t>
+      </w:r>
+      <w:r>
+        <w:rPr>
+          <w:b w:val="0"/>
+          <w:bCs w:val="0"/>
+          <w:color w:val="auto"/>
+          <w:sz w:val="24"/>
+          <w:szCs w:val="24"/>
+        </w:rPr>
+        <w:t xml:space="preserve"> q</w:t>
+      </w:r>
+      <w:r>
+        <w:rPr>
+          <w:b w:val="0"/>
+          <w:bCs w:val="0"/>
+          <w:color w:val="auto"/>
+          <w:sz w:val="24"/>
+          <w:szCs w:val="24"/>
+        </w:rPr>
+        <w:t xml:space="preserve">ue cruza por </w:t>
+      </w:r>
+      <w:r>
+        <w:rPr>
+          <w:b w:val="0"/>
+          <w:bCs w:val="0"/>
+          <w:color w:val="auto"/>
+          <w:sz w:val="24"/>
+          <w:szCs w:val="24"/>
+        </w:rPr>
+        <w:t>cero, calcula el periodo para obtener la frecuencia.</w:t>
+      </w:r>
+    </w:p>
+    <w:p>
+      <w:pPr>
+        <w:pStyle w:val="Normal"/>
+        <w:rPr>
+          <w:b w:val="0"/>
+          <w:bCs w:val="0"/>
+          <w:color w:val="auto"/>
+          <w:sz w:val="24"/>
+          <w:szCs w:val="24"/>
+        </w:rPr>
+      </w:pPr>
+      <w:r>
+        <w:rPr>
+          <w:b w:val="1"/>
+          <w:bCs w:val="1"/>
+          <w:color w:val="auto"/>
+          <w:sz w:val="24"/>
+          <w:szCs w:val="24"/>
+        </w:rPr>
+        <w:t xml:space="preserve">Identificación del tipo de señal: </w:t>
+      </w:r>
+      <w:r>
+        <w:rPr>
+          <w:b w:val="0"/>
+          <w:bCs w:val="0"/>
+          <w:color w:val="auto"/>
+          <w:sz w:val="24"/>
+          <w:szCs w:val="24"/>
+        </w:rPr>
+        <w:t>Analiza las muestras para identificar el tipo de señal, teniendo como posibilidades una señal cuadrada, senoidal y triangular, si no es una de las anteriores, este lo dará por desconocida.</w:t>
+      </w:r>
+    </w:p>
+    <w:p>
+      <w:pPr>
+        <w:pStyle w:val="Normal"/>
+        <w:rPr>
+          <w:b w:val="0"/>
+          <w:bCs w:val="0"/>
+          <w:color w:val="auto"/>
+          <w:sz w:val="24"/>
+          <w:szCs w:val="24"/>
+        </w:rPr>
+      </w:pPr>
+      <w:r>
+        <w:rPr>
+          <w:b w:val="1"/>
+          <w:bCs w:val="1"/>
+          <w:color w:val="auto"/>
+          <w:sz w:val="28"/>
+          <w:szCs w:val="28"/>
+        </w:rPr>
+        <w:t>D. Problemas de desarrollo.</w:t>
+      </w:r>
+    </w:p>
+    <w:p>
+      <w:pPr>
+        <w:pStyle w:val="Normal"/>
+        <w:rPr>
+          <w:b w:val="0"/>
+          <w:bCs w:val="0"/>
+          <w:color w:val="auto"/>
+          <w:sz w:val="24"/>
+          <w:szCs w:val="24"/>
+        </w:rPr>
+      </w:pPr>
+      <w:r>
+        <w:rPr>
+          <w:b w:val="1"/>
+          <w:bCs w:val="1"/>
+          <w:color w:val="auto"/>
+          <w:sz w:val="24"/>
+          <w:szCs w:val="24"/>
+        </w:rPr>
+        <w:t xml:space="preserve">Dificultades en la identificación de señales: </w:t>
+      </w:r>
+      <w:r>
+        <w:rPr>
+          <w:b w:val="0"/>
+          <w:bCs w:val="0"/>
+          <w:color w:val="auto"/>
+          <w:sz w:val="24"/>
+          <w:szCs w:val="24"/>
+        </w:rPr>
+        <w:t>Inicialmente no se reconocía ningún tipo de señal y, a medida del desarrollo</w:t>
+      </w:r>
+      <w:r>
+        <w:rPr>
+          <w:b w:val="0"/>
+          <w:bCs w:val="0"/>
+          <w:color w:val="auto"/>
+          <w:sz w:val="24"/>
+          <w:szCs w:val="24"/>
+        </w:rPr>
+        <w:t xml:space="preserve"> se logró implementar la señal cuadrada, pero aún se tenían dificultades para el reconocimiento de la senoidal </w:t>
+      </w:r>
+      <w:r>
+        <w:rPr>
+          <w:b w:val="0"/>
+          <w:bCs w:val="0"/>
+          <w:color w:val="auto"/>
+          <w:sz w:val="24"/>
+          <w:szCs w:val="24"/>
+        </w:rPr>
+        <w:t>y la triangular, debido a su similitud</w:t>
+      </w:r>
+      <w:r>
+        <w:rPr>
+          <w:b w:val="0"/>
+          <w:bCs w:val="0"/>
+          <w:color w:val="auto"/>
+          <w:sz w:val="24"/>
+          <w:szCs w:val="24"/>
+        </w:rPr>
+        <w:t>, confundiendo l</w:t>
+      </w:r>
+      <w:r>
+        <w:rPr>
+          <w:b w:val="0"/>
+          <w:bCs w:val="0"/>
+          <w:color w:val="auto"/>
+          <w:sz w:val="24"/>
+          <w:szCs w:val="24"/>
+        </w:rPr>
+        <w:t>as señales senoidales con “saltos”.</w:t>
+      </w:r>
+    </w:p>
+    <w:p>
+      <w:pPr>
+        <w:pStyle w:val="Normal"/>
+        <w:rPr>
+          <w:b w:val="0"/>
+          <w:bCs w:val="0"/>
+          <w:color w:val="auto"/>
+          <w:sz w:val="24"/>
+          <w:szCs w:val="24"/>
+        </w:rPr>
+      </w:pPr>
+      <w:r>
+        <w:rPr>
+          <w:b w:val="1"/>
+          <w:bCs w:val="1"/>
+          <w:color w:val="auto"/>
+          <w:sz w:val="24"/>
+          <w:szCs w:val="24"/>
+        </w:rPr>
+        <w:t xml:space="preserve">Medición incorrecta de la frecuencia: </w:t>
+      </w:r>
+      <w:r>
+        <w:rPr>
+          <w:b w:val="0"/>
+          <w:bCs w:val="0"/>
+          <w:color w:val="auto"/>
+          <w:sz w:val="24"/>
+          <w:szCs w:val="24"/>
+        </w:rPr>
+        <w:t xml:space="preserve">Se </w:t>
+      </w:r>
+      <w:r>
+        <w:rPr>
+          <w:b w:val="0"/>
+          <w:bCs w:val="0"/>
+          <w:color w:val="auto"/>
+          <w:sz w:val="24"/>
+          <w:szCs w:val="24"/>
+        </w:rPr>
+        <w:t>presentaron dificultades para detectar los cruces por cero</w:t>
+      </w:r>
+      <w:r>
+        <w:rPr>
+          <w:b w:val="0"/>
+          <w:bCs w:val="0"/>
+          <w:color w:val="auto"/>
+          <w:sz w:val="24"/>
+          <w:szCs w:val="24"/>
+        </w:rPr>
+        <w:t xml:space="preserve">, dando como resultado una frecuencia </w:t>
+      </w:r>
+      <w:r>
+        <w:rPr>
+          <w:b w:val="0"/>
+          <w:bCs w:val="0"/>
+          <w:color w:val="auto"/>
+          <w:sz w:val="24"/>
+          <w:szCs w:val="24"/>
+        </w:rPr>
+        <w:t>incorre</w:t>
+      </w:r>
+      <w:r>
+        <w:rPr>
+          <w:b w:val="0"/>
+          <w:bCs w:val="0"/>
+          <w:color w:val="auto"/>
+          <w:sz w:val="24"/>
+          <w:szCs w:val="24"/>
+        </w:rPr>
+        <w:t>cta.</w:t>
+      </w:r>
+    </w:p>
+    <w:p>
+      <w:pPr>
+        <w:pStyle w:val="Normal"/>
+        <w:rPr>
+          <w:b w:val="0"/>
+          <w:bCs w:val="0"/>
+          <w:color w:val="auto"/>
+          <w:sz w:val="24"/>
+          <w:szCs w:val="24"/>
+        </w:rPr>
+      </w:pPr>
+      <w:r>
+        <w:rPr>
+          <w:b w:val="1"/>
+          <w:bCs w:val="1"/>
+          <w:color w:val="auto"/>
+          <w:sz w:val="28"/>
+          <w:szCs w:val="28"/>
+        </w:rPr>
+        <w:t>E. Evolución de la solución y consideraciones.</w:t>
+      </w:r>
+    </w:p>
+    <w:p>
+      <w:pPr>
+        <w:pStyle w:val="Normal"/>
+        <w:rPr>
+          <w:b w:val="0"/>
+          <w:bCs w:val="0"/>
+          <w:color w:val="auto"/>
+          <w:sz w:val="24"/>
+          <w:szCs w:val="24"/>
+        </w:rPr>
+      </w:pPr>
+      <w:r>
+        <w:rPr>
+          <w:b w:val="1"/>
+          <w:bCs w:val="1"/>
+          <w:color w:val="auto"/>
+          <w:sz w:val="24"/>
+          <w:szCs w:val="24"/>
+        </w:rPr>
+        <w:t xml:space="preserve">Mejora en la detección de señales: </w:t>
+      </w:r>
+      <w:r>
+        <w:rPr>
+          <w:b w:val="0"/>
+          <w:bCs w:val="0"/>
+          <w:color w:val="auto"/>
+          <w:sz w:val="24"/>
+          <w:szCs w:val="24"/>
+        </w:rPr>
+        <w:t>Identificar que tan bruscas o que tan suaves son las señales</w:t>
+      </w:r>
+      <w:r>
+        <w:rPr>
+          <w:b w:val="0"/>
+          <w:bCs w:val="0"/>
+          <w:color w:val="auto"/>
+          <w:sz w:val="24"/>
+          <w:szCs w:val="24"/>
+        </w:rPr>
+        <w:t xml:space="preserve">, </w:t>
+      </w:r>
+      <w:r>
+        <w:rPr>
+          <w:b w:val="0"/>
+          <w:bCs w:val="0"/>
+          <w:color w:val="auto"/>
+          <w:sz w:val="24"/>
+          <w:szCs w:val="24"/>
+        </w:rPr>
+        <w:t>comparando la diferencia entre las muestras</w:t>
+      </w:r>
+      <w:r>
+        <w:rPr>
+          <w:b w:val="0"/>
+          <w:bCs w:val="0"/>
+          <w:color w:val="auto"/>
+          <w:sz w:val="24"/>
+          <w:szCs w:val="24"/>
+        </w:rPr>
+        <w:t>, que nos define el tipo de señal generada.</w:t>
+      </w:r>
+    </w:p>
+    <w:p>
+      <w:pPr>
+        <w:pStyle w:val="Normal"/>
+        <w:rPr>
+          <w:rFonts w:ascii="Aptos" w:hAnsi="Aptos" w:eastAsia="Aptos" w:cs="Aptos"/>
+          <w:noProof w:val="0"/>
+          <w:sz w:val="24"/>
+          <w:szCs w:val="24"/>
+          <w:lang w:val="es-ES"/>
+        </w:rPr>
+      </w:pPr>
+      <w:r>
+        <w:rPr>
+          <w:b w:val="1"/>
+          <w:bCs w:val="1"/>
+          <w:color w:val="auto"/>
+          <w:sz w:val="24"/>
+          <w:szCs w:val="24"/>
+        </w:rPr>
+        <w:t>Mejora en la detección de cruces por cero</w:t>
+      </w:r>
+      <w:r>
+        <w:rPr>
+          <w:b w:val="1"/>
+          <w:bCs w:val="1"/>
+          <w:color w:val="auto"/>
+          <w:sz w:val="24"/>
+          <w:szCs w:val="24"/>
+        </w:rPr>
+        <w:t xml:space="preserve">: </w:t>
+      </w:r>
+      <w:r>
+        <w:rPr>
+          <w:rFonts w:ascii="Aptos" w:hAnsi="Aptos" w:eastAsia="Aptos" w:cs="Aptos"/>
+          <w:noProof w:val="0"/>
+          <w:sz w:val="24"/>
+          <w:szCs w:val="24"/>
+          <w:lang w:val="es-ES"/>
+        </w:rPr>
+        <w:t>Se mejoró el algoritmo de detección de cruces por cero, mejorando el rango de valores considerados como "cruces".</w:t>
+      </w:r>
+    </w:p>
+    <w:p>
+      <w:pPr>
+        <w:pStyle w:val="Normal"/>
+        <w:rPr>
+          <w:rFonts w:ascii="Aptos" w:hAnsi="Aptos" w:eastAsia="Aptos" w:cs="Aptos"/>
+          <w:b w:val="1"/>
+          <w:bCs w:val="1"/>
+          <w:noProof w:val="0"/>
+          <w:sz w:val="28"/>
+          <w:szCs w:val="28"/>
+          <w:lang w:val="es-ES"/>
+        </w:rPr>
+      </w:pPr>
+      <w:r>
+        <w:rPr>
+          <w:rFonts w:ascii="Aptos" w:hAnsi="Aptos" w:eastAsia="Aptos" w:cs="Aptos"/>
+          <w:b w:val="1"/>
+          <w:bCs w:val="1"/>
+          <w:noProof w:val="0"/>
+          <w:sz w:val="28"/>
+          <w:szCs w:val="28"/>
+          <w:lang w:val="es-ES"/>
+        </w:rPr>
+        <w:t>Consideraciones.</w:t>
+      </w:r>
+    </w:p>
+    <w:p>
+      <w:pPr>
+        <w:pStyle w:val="Normal"/>
+        <w:rPr>
+          <w:rFonts w:ascii="Aptos" w:hAnsi="Aptos" w:eastAsia="Aptos" w:cs="Aptos"/>
+          <w:noProof w:val="0"/>
+          <w:sz w:val="24"/>
+          <w:szCs w:val="24"/>
+          <w:lang w:val="es-ES"/>
+        </w:rPr>
+      </w:pPr>
+      <w:r>
+        <w:rPr>
+          <w:rFonts w:ascii="Aptos" w:hAnsi="Aptos" w:eastAsia="Aptos" w:cs="Aptos"/>
+          <w:b w:val="1"/>
+          <w:bCs w:val="1"/>
+          <w:noProof w:val="0"/>
+          <w:sz w:val="24"/>
+          <w:szCs w:val="24"/>
+          <w:lang w:val="es-ES"/>
+        </w:rPr>
+        <w:t>Ajuste de tamaño de muestras</w:t>
+      </w:r>
+      <w:r>
+        <w:rPr>
+          <w:rFonts w:ascii="Aptos" w:hAnsi="Aptos" w:eastAsia="Aptos" w:cs="Aptos"/>
+          <w:noProof w:val="0"/>
+          <w:sz w:val="24"/>
+          <w:szCs w:val="24"/>
+          <w:lang w:val="es-ES"/>
+        </w:rPr>
+        <w:t>: Un mayor tamaño de muestra podría mejorar la precisión de las mediciones. De igual forma, esto debe balancearse con el rendimiento y el tiempo de muestreo.</w:t>
+      </w:r>
+    </w:p>
+    <w:p>
+      <w:pPr>
+        <w:pStyle w:val="Normal"/>
+        <w:rPr>
+          <w:rFonts w:ascii="Aptos" w:hAnsi="Aptos" w:eastAsia="Aptos" w:cs="Aptos"/>
+          <w:noProof w:val="0"/>
+          <w:sz w:val="24"/>
+          <w:szCs w:val="24"/>
+          <w:lang w:val="es-ES"/>
+        </w:rPr>
+      </w:pPr>
+    </w:p>
+    <w:p>
+      <w:pPr>
+        <w:pStyle w:val="Normal"/>
+        <w:rPr>
+          <w:b w:val="1"/>
+          <w:bCs w:val="1"/>
+          <w:color w:val="auto"/>
+          <w:sz w:val="28"/>
+          <w:szCs w:val="28"/>
+        </w:rPr>
+      </w:pPr>
+      <w:r>
+        <w:rPr>
+          <w:b w:val="1"/>
+          <w:bCs w:val="1"/>
+          <w:color w:val="auto"/>
+          <w:sz w:val="28"/>
+          <w:szCs w:val="28"/>
+        </w:rPr>
         <w:t>Referencias:</w:t>
       </w:r>
     </w:p>
@@ -471,42 +1043,66 @@
           <w:b w:val="1"/>
           <w:bCs w:val="1"/>
           <w:color w:val="auto"/>
-          <w:sz w:val="28"/>
-          <w:szCs w:val="28"/>
-        </w:rPr>
-        <w:t xml:space="preserve">Diagramas de flujo: </w:t>
-      </w:r>
-    </w:p>
-    <w:p>
-      <w:pPr>
-        <w:pStyle w:val="Normal"/>
-        <w:rPr>
-          <w:b w:val="1"/>
-          <w:bCs w:val="1"/>
-          <w:color w:val="auto"/>
-          <w:sz w:val="28"/>
-          <w:szCs w:val="28"/>
-        </w:rPr>
-      </w:pPr>
-      <w:r>
-        <w:rPr>
-          <w:b w:val="1"/>
-          <w:bCs w:val="1"/>
-          <w:color w:val="auto"/>
-          <w:sz w:val="24"/>
-          <w:szCs w:val="24"/>
+          <w:sz w:val="24"/>
+          <w:szCs w:val="24"/>
+        </w:rPr>
+        <w:t>Diagramas de flujo:</w:t>
+      </w:r>
+      <w:r>
+        <w:rPr>
+          <w:b w:val="1"/>
+          <w:bCs w:val="1"/>
+          <w:color w:val="auto"/>
+          <w:sz w:val="28"/>
+          <w:szCs w:val="28"/>
+        </w:rPr>
+        <w:t xml:space="preserve"> </w:t>
+      </w:r>
+    </w:p>
+    <w:p>
+      <w:pPr>
+        <w:pStyle w:val="Normal"/>
+        <w:rPr>
+          <w:b w:val="0"/>
+          <w:bCs w:val="0"/>
+          <w:color w:val="auto"/>
+          <w:sz w:val="24"/>
+          <w:szCs w:val="24"/>
+          <w:lang w:val="en-US"/>
+        </w:rPr>
+      </w:pPr>
+      <w:r>
+        <w:rPr>
+          <w:b w:val="1"/>
+          <w:bCs w:val="1"/>
+          <w:color w:val="auto"/>
+          <w:sz w:val="24"/>
+          <w:szCs w:val="24"/>
+          <w:lang w:val="en-US"/>
+        </w:rPr>
+        <w:t>Lucidchart</w:t>
+      </w:r>
+      <w:r>
+        <w:rPr>
+          <w:b w:val="1"/>
+          <w:bCs w:val="1"/>
+          <w:color w:val="auto"/>
+          <w:sz w:val="24"/>
+          <w:szCs w:val="24"/>
+          <w:lang w:val="en-US"/>
+        </w:rPr>
+        <w:t xml:space="preserve">: </w:t>
+      </w:r>
+      <w:r>
+        <w:rPr>
+          <w:b w:val="0"/>
+          <w:bCs w:val="0"/>
+          <w:color w:val="auto"/>
+          <w:sz w:val="24"/>
+          <w:szCs w:val="24"/>
+          <w:lang w:val="en-US"/>
         </w:rPr>
         <w:t>https://www.lucidchart.com/pages/es/que-es-un-diagrama-de-flujo</w:t>
-      </w:r>
-      <w:r>
-        <w:rPr>
-          <w:b w:val="1"/>
-          <w:bCs w:val="1"/>
-          <w:color w:val="auto"/>
-          <w:sz w:val="24"/>
-          <w:szCs w:val="24"/>
-        </w:rPr>
-        <w:t>.</w:t>
       </w:r>
     </w:p>
     <w:p>
@@ -621,6 +1217,9 @@
 <file path=word/intelligence2.xml><?xml version="1.0" encoding="utf-8"?>
 <int2:intelligence xmlns:int2="http://schemas.microsoft.com/office/intelligence/2020/intelligence">
   <int2:observations>
+    <int2:textHash int2:hashCode="ikZd34q+lBY17W" int2:id="PBHeaNYd">
+      <int2:state int2:type="AugLoop_Text_Critique" int2:value="Rejected"/>
+    </int2:textHash>
     <int2:bookmark int2:bookmarkName="_Int_Xs0rNelG" int2:invalidationBookmarkName="" int2:hashCode="J5yPAFifqPv4nK" int2:id="YvEt0Brh">
       <int2:state int2:type="AugLoop_Text_Critique" int2:value="Rejected"/>
     </int2:bookmark>

</xml_diff>